<commit_message>
Updated the Elaboration Interation Plan document
</commit_message>
<xml_diff>
--- a/documents/Iteration Plan/Elaboration Iteration Plan 1.docx
+++ b/documents/Iteration Plan/Elaboration Iteration Plan 1.docx
@@ -14,21 +14,11 @@
       <w:pPr>
         <w:pStyle w:val="Title"/>
       </w:pPr>
-      <w:r>
-        <w:fldChar w:fldCharType="begin"/>
-      </w:r>
-      <w:r>
-        <w:instrText xml:space="preserve"> TITLE  \* MERGEFORMAT </w:instrText>
-      </w:r>
-      <w:r>
-        <w:fldChar w:fldCharType="separate"/>
-      </w:r>
-      <w:r>
-        <w:t>Iteration Plan</w:t>
-      </w:r>
-      <w:r>
-        <w:fldChar w:fldCharType="end"/>
-      </w:r>
+      <w:fldSimple w:instr=" TITLE  \* MERGEFORMAT ">
+        <w:r>
+          <w:t>Iteration Plan</w:t>
+        </w:r>
+      </w:fldSimple>
       <w:r>
         <w:t xml:space="preserve"> – Elaboration Iteration 1</w:t>
       </w:r>
@@ -327,10 +317,18 @@
         <w:t xml:space="preserve">architecture </w:t>
       </w:r>
       <w:r>
-        <w:t>to support CCRD use case of “Add A</w:t>
-      </w:r>
-      <w:r>
-        <w:t>n Error</w:t>
+        <w:t xml:space="preserve">to support CCRD use case of “Add </w:t>
+      </w:r>
+      <w:proofErr w:type="gramStart"/>
+      <w:r>
+        <w:t>A</w:t>
+      </w:r>
+      <w:r>
+        <w:t>n</w:t>
+      </w:r>
+      <w:proofErr w:type="gramEnd"/>
+      <w:r>
+        <w:t xml:space="preserve"> Error</w:t>
       </w:r>
       <w:r>
         <w:t>”</w:t>
@@ -974,7 +972,7 @@
               <w:rPr>
                 <w:color w:val="000000" w:themeColor="text1"/>
               </w:rPr>
-              <w:t>Incomplete</w:t>
+              <w:t>Partially Complete</w:t>
             </w:r>
           </w:p>
         </w:tc>
@@ -1038,7 +1036,7 @@
               <w:rPr>
                 <w:color w:val="000000" w:themeColor="text1"/>
               </w:rPr>
-              <w:t>0</w:t>
+              <w:t>12</w:t>
             </w:r>
           </w:p>
         </w:tc>
@@ -1060,7 +1058,7 @@
               <w:rPr>
                 <w:color w:val="000000" w:themeColor="text1"/>
               </w:rPr>
-              <w:t>10-12</w:t>
+              <w:t>6</w:t>
             </w:r>
           </w:p>
         </w:tc>
@@ -1093,8 +1091,6 @@
               </w:rPr>
               <w:t>a</w:t>
             </w:r>
-            <w:bookmarkStart w:id="1" w:name="_GoBack"/>
-            <w:bookmarkEnd w:id="1"/>
           </w:p>
         </w:tc>
         <w:tc>
@@ -1157,7 +1153,7 @@
               <w:rPr>
                 <w:color w:val="000000" w:themeColor="text1"/>
               </w:rPr>
-              <w:t>Incomplete</w:t>
+              <w:t>Complete</w:t>
             </w:r>
           </w:p>
         </w:tc>
@@ -1221,7 +1217,7 @@
               <w:rPr>
                 <w:color w:val="000000" w:themeColor="text1"/>
               </w:rPr>
-              <w:t>0</w:t>
+              <w:t>4</w:t>
             </w:r>
           </w:p>
         </w:tc>
@@ -1243,7 +1239,7 @@
               <w:rPr>
                 <w:color w:val="000000" w:themeColor="text1"/>
               </w:rPr>
-              <w:t>5</w:t>
+              <w:t>0</w:t>
             </w:r>
           </w:p>
         </w:tc>
@@ -1268,7 +1264,6 @@
               <w:rPr>
                 <w:color w:val="000000" w:themeColor="text1"/>
               </w:rPr>
-              <w:lastRenderedPageBreak/>
               <w:t>3.2b</w:t>
             </w:r>
           </w:p>
@@ -1311,7 +1306,14 @@
               <w:rPr>
                 <w:color w:val="000000" w:themeColor="text1"/>
               </w:rPr>
-              <w:t>The remote server has a user interface that will allow the user to complete the Add an Error use case.</w:t>
+              <w:t xml:space="preserve">The remote server has a user interface that will allow </w:t>
+            </w:r>
+            <w:r>
+              <w:rPr>
+                <w:color w:val="000000" w:themeColor="text1"/>
+              </w:rPr>
+              <w:lastRenderedPageBreak/>
+              <w:t>the user to complete the Add an Error use case.</w:t>
             </w:r>
           </w:p>
         </w:tc>
@@ -1333,6 +1335,7 @@
               <w:rPr>
                 <w:color w:val="000000" w:themeColor="text1"/>
               </w:rPr>
+              <w:lastRenderedPageBreak/>
               <w:t>Incomplete</w:t>
             </w:r>
           </w:p>
@@ -1532,12 +1535,14 @@
                 <w:color w:val="000000" w:themeColor="text1"/>
               </w:rPr>
             </w:pPr>
+            <w:proofErr w:type="spellStart"/>
             <w:r>
               <w:rPr>
                 <w:color w:val="000000" w:themeColor="text1"/>
               </w:rPr>
               <w:t>Jette</w:t>
             </w:r>
+            <w:proofErr w:type="spellEnd"/>
           </w:p>
         </w:tc>
         <w:tc>
@@ -2388,7 +2393,11 @@
         <w:t xml:space="preserve"> </w:t>
       </w:r>
       <w:r>
-        <w:t>compared to a</w:t>
+        <w:t xml:space="preserve">compared to </w:t>
+      </w:r>
+      <w:proofErr w:type="gramStart"/>
+      <w:r>
+        <w:t>a</w:t>
       </w:r>
       <w:r>
         <w:t>ctual</w:t>
@@ -2396,6 +2405,7 @@
       <w:r>
         <w:t>ly completed</w:t>
       </w:r>
+      <w:proofErr w:type="gramEnd"/>
     </w:p>
     <w:p>
       <w:pPr>
@@ -2415,6 +2425,129 @@
       </w:r>
       <w:r>
         <w:t>s were postponed or added.]</w:t>
+      </w:r>
+    </w:p>
+    <w:p>
+      <w:pPr>
+        <w:pStyle w:val="InfoBluelistitem"/>
+      </w:pPr>
+      <w:r>
+        <w:t>Partially Completed</w:t>
+      </w:r>
+    </w:p>
+    <w:p>
+      <w:pPr>
+        <w:pStyle w:val="InfoBluelistitem"/>
+      </w:pPr>
+      <w:r>
+        <w:rPr>
+          <w:color w:val="000000" w:themeColor="text1"/>
+        </w:rPr>
+        <w:t xml:space="preserve">3.1 - </w:t>
+      </w:r>
+      <w:r>
+        <w:rPr>
+          <w:color w:val="000000" w:themeColor="text1"/>
+        </w:rPr>
+        <w:t>Develop instructions to set up local test environments</w:t>
+      </w:r>
+      <w:r>
+        <w:rPr>
+          <w:color w:val="000000" w:themeColor="text1"/>
+        </w:rPr>
+        <w:t xml:space="preserve"> is almost complete but still requires some more refinement before it is ready to be submitted; due to this it will be resolved in the next iteration.</w:t>
+      </w:r>
+    </w:p>
+    <w:p>
+      <w:pPr>
+        <w:pStyle w:val="InfoBluelistitem"/>
+      </w:pPr>
+      <w:r>
+        <w:t>Postponed</w:t>
+      </w:r>
+    </w:p>
+    <w:p>
+      <w:pPr>
+        <w:pStyle w:val="InfoBluelistitem"/>
+        <w:rPr>
+          <w:color w:val="auto"/>
+        </w:rPr>
+      </w:pPr>
+      <w:r>
+        <w:rPr>
+          <w:color w:val="auto"/>
+        </w:rPr>
+        <w:t>3.2b</w:t>
+      </w:r>
+      <w:r>
+        <w:rPr>
+          <w:color w:val="auto"/>
+        </w:rPr>
+        <w:t xml:space="preserve"> -</w:t>
+      </w:r>
+      <w:r>
+        <w:rPr>
+          <w:color w:val="auto"/>
+        </w:rPr>
+        <w:t xml:space="preserve"> </w:t>
+      </w:r>
+      <w:r>
+        <w:rPr>
+          <w:color w:val="auto"/>
+        </w:rPr>
+        <w:t>Create User Interface for Add an Error use case</w:t>
+      </w:r>
+      <w:r>
+        <w:rPr>
+          <w:color w:val="auto"/>
+        </w:rPr>
+        <w:t xml:space="preserve"> is to be completed in the next iteration (see other concerns for reason).</w:t>
+      </w:r>
+    </w:p>
+    <w:p>
+      <w:pPr>
+        <w:pStyle w:val="InfoBluelistitem"/>
+        <w:rPr>
+          <w:color w:val="auto"/>
+        </w:rPr>
+      </w:pPr>
+      <w:r>
+        <w:rPr>
+          <w:color w:val="auto"/>
+        </w:rPr>
+        <w:t>3.4</w:t>
+      </w:r>
+      <w:r>
+        <w:rPr>
+          <w:color w:val="auto"/>
+        </w:rPr>
+        <w:t xml:space="preserve"> -</w:t>
+      </w:r>
+      <w:r>
+        <w:rPr>
+          <w:color w:val="auto"/>
+        </w:rPr>
+        <w:t xml:space="preserve"> </w:t>
+      </w:r>
+      <w:r>
+        <w:rPr>
+          <w:color w:val="auto"/>
+        </w:rPr>
+        <w:t xml:space="preserve">Complete </w:t>
+      </w:r>
+      <w:r>
+        <w:rPr>
+          <w:color w:val="auto"/>
+        </w:rPr>
+        <w:t>UAT for “Add an Error” use case is to be completed in t</w:t>
+      </w:r>
+      <w:bookmarkStart w:id="1" w:name="_GoBack"/>
+      <w:bookmarkEnd w:id="1"/>
+      <w:r>
+        <w:rPr>
+          <w:color w:val="auto"/>
+        </w:rPr>
+        <w:t>he next iteration (see other concerns for reason).</w:t>
       </w:r>
     </w:p>
     <w:p>
@@ -2503,11 +2636,16 @@
         <w:pStyle w:val="InfoBluelistitem"/>
       </w:pPr>
       <w:r>
-        <w:t xml:space="preserve">The most important guideline here is that although satisfactorily completed items may summarily mentioned, incomplete items require a more comprehensive explanation </w:t>
+        <w:t xml:space="preserve">The most important guideline here is that although satisfactorily completed items may summarily mentioned, incomplete items require a more comprehensive </w:t>
+      </w:r>
+      <w:proofErr w:type="gramStart"/>
+      <w:r>
+        <w:t xml:space="preserve">explanation </w:t>
       </w:r>
       <w:r>
         <w:t>]</w:t>
       </w:r>
+      <w:proofErr w:type="gramEnd"/>
     </w:p>
     <w:p>
       <w:pPr>
@@ -2551,6 +2689,31 @@
       </w:r>
       <w:r>
         <w:t>takeholder feedback not captured elsewhere.]</w:t>
+      </w:r>
+    </w:p>
+    <w:p>
+      <w:pPr>
+        <w:pStyle w:val="InfoBluelistitem"/>
+        <w:numPr>
+          <w:ilvl w:val="0"/>
+          <w:numId w:val="45"/>
+        </w:numPr>
+        <w:rPr>
+          <w:color w:val="auto"/>
+        </w:rPr>
+      </w:pPr>
+      <w:r>
+        <w:rPr>
+          <w:color w:val="auto"/>
+        </w:rPr>
+        <w:t xml:space="preserve">Due to the extension we were given on the previous assignment we have fallen behind this iteration as is evident by the number of incomplete or only partially complete tasks for this iteration. Moving </w:t>
+      </w:r>
+      <w:r>
+        <w:rPr>
+          <w:color w:val="auto"/>
+        </w:rPr>
+        <w:lastRenderedPageBreak/>
+        <w:t>forward we are going to move the incomplete and partially complete tasks into future iterations to ensure that they are completed.</w:t>
       </w:r>
     </w:p>
     <w:sectPr>
@@ -2646,21 +2809,11 @@
           <w:r>
             <w:sym w:font="Symbol" w:char="F0D3"/>
           </w:r>
-          <w:r>
-            <w:fldChar w:fldCharType="begin"/>
-          </w:r>
-          <w:r>
-            <w:instrText xml:space="preserve"> DOCPROPERTY "Company"  \* MERGEFORMAT </w:instrText>
-          </w:r>
-          <w:r>
-            <w:fldChar w:fldCharType="separate"/>
-          </w:r>
-          <w:r>
-            <w:t>&lt;Company Name&gt;</w:t>
-          </w:r>
-          <w:r>
-            <w:fldChar w:fldCharType="end"/>
-          </w:r>
+          <w:fldSimple w:instr=" DOCPROPERTY &quot;Company&quot;  \* MERGEFORMAT ">
+            <w:r>
+              <w:t>&lt;Company Name&gt;</w:t>
+            </w:r>
+          </w:fldSimple>
           <w:r>
             <w:t xml:space="preserve">, </w:t>
           </w:r>
@@ -2761,7 +2914,7 @@
               <w:rStyle w:val="PageNumber"/>
               <w:noProof/>
             </w:rPr>
-            <w:t>3</w:t>
+            <w:t>4</w:t>
           </w:r>
           <w:r>
             <w:rPr>
@@ -2866,21 +3019,11 @@
           <w:tcW w:w="6379" w:type="dxa"/>
         </w:tcPr>
         <w:p>
-          <w:r>
-            <w:fldChar w:fldCharType="begin"/>
-          </w:r>
-          <w:r>
-            <w:instrText xml:space="preserve"> TITLE  \* MERGEFORMAT </w:instrText>
-          </w:r>
-          <w:r>
-            <w:fldChar w:fldCharType="separate"/>
-          </w:r>
-          <w:r>
-            <w:t>Iteration Plan</w:t>
-          </w:r>
-          <w:r>
-            <w:fldChar w:fldCharType="end"/>
-          </w:r>
+          <w:fldSimple w:instr=" TITLE  \* MERGEFORMAT ">
+            <w:r>
+              <w:t>Iteration Plan</w:t>
+            </w:r>
+          </w:fldSimple>
           <w:r>
             <w:t xml:space="preserve"> – Elaboration Iteration 1</w:t>
           </w:r>
@@ -5154,6 +5297,118 @@
     </w:lvl>
   </w:abstractNum>
   <w:abstractNum w:abstractNumId="30" w15:restartNumberingAfterBreak="0">
+    <w:nsid w:val="595273C7"/>
+    <w:multiLevelType w:val="hybridMultilevel"/>
+    <w:tmpl w:val="9E20DA12"/>
+    <w:lvl w:ilvl="0" w:tplc="A45A9E2C">
+      <w:numFmt w:val="bullet"/>
+      <w:lvlText w:val="-"/>
+      <w:lvlJc w:val="left"/>
+      <w:pPr>
+        <w:ind w:left="1080" w:hanging="360"/>
+      </w:pPr>
+      <w:rPr>
+        <w:rFonts w:ascii="Times" w:eastAsia="Times New Roman" w:hAnsi="Times" w:cs="Times" w:hint="default"/>
+      </w:rPr>
+    </w:lvl>
+    <w:lvl w:ilvl="1" w:tplc="0C090003" w:tentative="1">
+      <w:start w:val="1"/>
+      <w:numFmt w:val="bullet"/>
+      <w:lvlText w:val="o"/>
+      <w:lvlJc w:val="left"/>
+      <w:pPr>
+        <w:ind w:left="1800" w:hanging="360"/>
+      </w:pPr>
+      <w:rPr>
+        <w:rFonts w:ascii="Courier New" w:hAnsi="Courier New" w:cs="Courier New" w:hint="default"/>
+      </w:rPr>
+    </w:lvl>
+    <w:lvl w:ilvl="2" w:tplc="0C090005" w:tentative="1">
+      <w:start w:val="1"/>
+      <w:numFmt w:val="bullet"/>
+      <w:lvlText w:val=""/>
+      <w:lvlJc w:val="left"/>
+      <w:pPr>
+        <w:ind w:left="2520" w:hanging="360"/>
+      </w:pPr>
+      <w:rPr>
+        <w:rFonts w:ascii="Wingdings" w:hAnsi="Wingdings" w:hint="default"/>
+      </w:rPr>
+    </w:lvl>
+    <w:lvl w:ilvl="3" w:tplc="0C090001" w:tentative="1">
+      <w:start w:val="1"/>
+      <w:numFmt w:val="bullet"/>
+      <w:lvlText w:val=""/>
+      <w:lvlJc w:val="left"/>
+      <w:pPr>
+        <w:ind w:left="3240" w:hanging="360"/>
+      </w:pPr>
+      <w:rPr>
+        <w:rFonts w:ascii="Symbol" w:hAnsi="Symbol" w:hint="default"/>
+      </w:rPr>
+    </w:lvl>
+    <w:lvl w:ilvl="4" w:tplc="0C090003" w:tentative="1">
+      <w:start w:val="1"/>
+      <w:numFmt w:val="bullet"/>
+      <w:lvlText w:val="o"/>
+      <w:lvlJc w:val="left"/>
+      <w:pPr>
+        <w:ind w:left="3960" w:hanging="360"/>
+      </w:pPr>
+      <w:rPr>
+        <w:rFonts w:ascii="Courier New" w:hAnsi="Courier New" w:cs="Courier New" w:hint="default"/>
+      </w:rPr>
+    </w:lvl>
+    <w:lvl w:ilvl="5" w:tplc="0C090005" w:tentative="1">
+      <w:start w:val="1"/>
+      <w:numFmt w:val="bullet"/>
+      <w:lvlText w:val=""/>
+      <w:lvlJc w:val="left"/>
+      <w:pPr>
+        <w:ind w:left="4680" w:hanging="360"/>
+      </w:pPr>
+      <w:rPr>
+        <w:rFonts w:ascii="Wingdings" w:hAnsi="Wingdings" w:hint="default"/>
+      </w:rPr>
+    </w:lvl>
+    <w:lvl w:ilvl="6" w:tplc="0C090001" w:tentative="1">
+      <w:start w:val="1"/>
+      <w:numFmt w:val="bullet"/>
+      <w:lvlText w:val=""/>
+      <w:lvlJc w:val="left"/>
+      <w:pPr>
+        <w:ind w:left="5400" w:hanging="360"/>
+      </w:pPr>
+      <w:rPr>
+        <w:rFonts w:ascii="Symbol" w:hAnsi="Symbol" w:hint="default"/>
+      </w:rPr>
+    </w:lvl>
+    <w:lvl w:ilvl="7" w:tplc="0C090003" w:tentative="1">
+      <w:start w:val="1"/>
+      <w:numFmt w:val="bullet"/>
+      <w:lvlText w:val="o"/>
+      <w:lvlJc w:val="left"/>
+      <w:pPr>
+        <w:ind w:left="6120" w:hanging="360"/>
+      </w:pPr>
+      <w:rPr>
+        <w:rFonts w:ascii="Courier New" w:hAnsi="Courier New" w:cs="Courier New" w:hint="default"/>
+      </w:rPr>
+    </w:lvl>
+    <w:lvl w:ilvl="8" w:tplc="0C090005" w:tentative="1">
+      <w:start w:val="1"/>
+      <w:numFmt w:val="bullet"/>
+      <w:lvlText w:val=""/>
+      <w:lvlJc w:val="left"/>
+      <w:pPr>
+        <w:ind w:left="6840" w:hanging="360"/>
+      </w:pPr>
+      <w:rPr>
+        <w:rFonts w:ascii="Wingdings" w:hAnsi="Wingdings" w:hint="default"/>
+      </w:rPr>
+    </w:lvl>
+  </w:abstractNum>
+  <w:abstractNum w:abstractNumId="31" w15:restartNumberingAfterBreak="0">
     <w:nsid w:val="5ADA38A2"/>
     <w:multiLevelType w:val="hybridMultilevel"/>
     <w:tmpl w:val="C7FED582"/>
@@ -5293,7 +5548,7 @@
       </w:rPr>
     </w:lvl>
   </w:abstractNum>
-  <w:abstractNum w:abstractNumId="31" w15:restartNumberingAfterBreak="0">
+  <w:abstractNum w:abstractNumId="32" w15:restartNumberingAfterBreak="0">
     <w:nsid w:val="5FD956DB"/>
     <w:multiLevelType w:val="hybridMultilevel"/>
     <w:tmpl w:val="AE465262"/>
@@ -5433,7 +5688,7 @@
       </w:rPr>
     </w:lvl>
   </w:abstractNum>
-  <w:abstractNum w:abstractNumId="32" w15:restartNumberingAfterBreak="0">
+  <w:abstractNum w:abstractNumId="33" w15:restartNumberingAfterBreak="0">
     <w:nsid w:val="6CB52233"/>
     <w:multiLevelType w:val="multilevel"/>
     <w:tmpl w:val="C0EEFC06"/>
@@ -5546,7 +5801,7 @@
       </w:pPr>
     </w:lvl>
   </w:abstractNum>
-  <w:abstractNum w:abstractNumId="33" w15:restartNumberingAfterBreak="0">
+  <w:abstractNum w:abstractNumId="34" w15:restartNumberingAfterBreak="0">
     <w:nsid w:val="6CF125AE"/>
     <w:multiLevelType w:val="hybridMultilevel"/>
     <w:tmpl w:val="6FFCAA48"/>
@@ -5686,7 +5941,7 @@
       </w:rPr>
     </w:lvl>
   </w:abstractNum>
-  <w:abstractNum w:abstractNumId="34" w15:restartNumberingAfterBreak="0">
+  <w:abstractNum w:abstractNumId="35" w15:restartNumberingAfterBreak="0">
     <w:nsid w:val="6D2F7D46"/>
     <w:multiLevelType w:val="singleLevel"/>
     <w:tmpl w:val="04090001"/>
@@ -5706,7 +5961,7 @@
       </w:rPr>
     </w:lvl>
   </w:abstractNum>
-  <w:abstractNum w:abstractNumId="35" w15:restartNumberingAfterBreak="0">
+  <w:abstractNum w:abstractNumId="36" w15:restartNumberingAfterBreak="0">
     <w:nsid w:val="71F21F2A"/>
     <w:multiLevelType w:val="singleLevel"/>
     <w:tmpl w:val="04090001"/>
@@ -5726,7 +5981,7 @@
       </w:rPr>
     </w:lvl>
   </w:abstractNum>
-  <w:abstractNum w:abstractNumId="36" w15:restartNumberingAfterBreak="0">
+  <w:abstractNum w:abstractNumId="37" w15:restartNumberingAfterBreak="0">
     <w:nsid w:val="743601FB"/>
     <w:multiLevelType w:val="singleLevel"/>
     <w:tmpl w:val="04090001"/>
@@ -5746,7 +6001,7 @@
       </w:rPr>
     </w:lvl>
   </w:abstractNum>
-  <w:abstractNum w:abstractNumId="37" w15:restartNumberingAfterBreak="0">
+  <w:abstractNum w:abstractNumId="38" w15:restartNumberingAfterBreak="0">
     <w:nsid w:val="756150CA"/>
     <w:multiLevelType w:val="singleLevel"/>
     <w:tmpl w:val="04090001"/>
@@ -5766,7 +6021,7 @@
       </w:rPr>
     </w:lvl>
   </w:abstractNum>
-  <w:abstractNum w:abstractNumId="38" w15:restartNumberingAfterBreak="0">
+  <w:abstractNum w:abstractNumId="39" w15:restartNumberingAfterBreak="0">
     <w:nsid w:val="7BE434D7"/>
     <w:multiLevelType w:val="singleLevel"/>
     <w:tmpl w:val="04090001"/>
@@ -5811,7 +6066,7 @@
     <w:abstractNumId w:val="16"/>
   </w:num>
   <w:num w:numId="4">
-    <w:abstractNumId w:val="38"/>
+    <w:abstractNumId w:val="39"/>
   </w:num>
   <w:num w:numId="5">
     <w:abstractNumId w:val="28"/>
@@ -5840,7 +6095,7 @@
     <w:abstractNumId w:val="2"/>
   </w:num>
   <w:num w:numId="9">
-    <w:abstractNumId w:val="37"/>
+    <w:abstractNumId w:val="38"/>
   </w:num>
   <w:num w:numId="10">
     <w:abstractNumId w:val="3"/>
@@ -5852,7 +6107,7 @@
     <w:abstractNumId w:val="15"/>
   </w:num>
   <w:num w:numId="13">
-    <w:abstractNumId w:val="36"/>
+    <w:abstractNumId w:val="37"/>
   </w:num>
   <w:num w:numId="14">
     <w:abstractNumId w:val="14"/>
@@ -5861,7 +6116,7 @@
     <w:abstractNumId w:val="5"/>
   </w:num>
   <w:num w:numId="16">
-    <w:abstractNumId w:val="35"/>
+    <w:abstractNumId w:val="36"/>
   </w:num>
   <w:num w:numId="17">
     <w:abstractNumId w:val="24"/>
@@ -5876,7 +6131,7 @@
     <w:abstractNumId w:val="13"/>
   </w:num>
   <w:num w:numId="21">
-    <w:abstractNumId w:val="34"/>
+    <w:abstractNumId w:val="35"/>
   </w:num>
   <w:num w:numId="22">
     <w:abstractNumId w:val="22"/>
@@ -5897,7 +6152,7 @@
     <w:abstractNumId w:val="0"/>
   </w:num>
   <w:num w:numId="28">
-    <w:abstractNumId w:val="33"/>
+    <w:abstractNumId w:val="34"/>
   </w:num>
   <w:num w:numId="29">
     <w:abstractNumId w:val="29"/>
@@ -5951,16 +6206,16 @@
     </w:lvlOverride>
   </w:num>
   <w:num w:numId="37">
-    <w:abstractNumId w:val="32"/>
+    <w:abstractNumId w:val="33"/>
   </w:num>
   <w:num w:numId="38">
     <w:abstractNumId w:val="8"/>
   </w:num>
   <w:num w:numId="39">
-    <w:abstractNumId w:val="31"/>
+    <w:abstractNumId w:val="32"/>
   </w:num>
   <w:num w:numId="40">
-    <w:abstractNumId w:val="30"/>
+    <w:abstractNumId w:val="31"/>
   </w:num>
   <w:num w:numId="41">
     <w:abstractNumId w:val="11"/>
@@ -5973,6 +6228,9 @@
   </w:num>
   <w:num w:numId="44">
     <w:abstractNumId w:val="6"/>
+  </w:num>
+  <w:num w:numId="45">
+    <w:abstractNumId w:val="30"/>
   </w:num>
 </w:numbering>
 </file>

</xml_diff>

<commit_message>
Update Elaboration Iteration Plan 1 with links to the completed database and server. Adding workbench and backup files.
Signed-off-by: Jette McKellar <jette.mckellar@yahoo.com>
</commit_message>
<xml_diff>
--- a/documents/Iteration Plan/Elaboration Iteration Plan 1.docx
+++ b/documents/Iteration Plan/Elaboration Iteration Plan 1.docx
@@ -14,11 +14,21 @@
       <w:pPr>
         <w:pStyle w:val="Title"/>
       </w:pPr>
-      <w:fldSimple w:instr=" TITLE  \* MERGEFORMAT ">
-        <w:r>
-          <w:t>Iteration Plan</w:t>
-        </w:r>
-      </w:fldSimple>
+      <w:r>
+        <w:fldChar w:fldCharType="begin"/>
+      </w:r>
+      <w:r>
+        <w:instrText xml:space="preserve"> TITLE  \* MERGEFORMAT </w:instrText>
+      </w:r>
+      <w:r>
+        <w:fldChar w:fldCharType="separate"/>
+      </w:r>
+      <w:r>
+        <w:t>Iteration Plan</w:t>
+      </w:r>
+      <w:r>
+        <w:fldChar w:fldCharType="end"/>
+      </w:r>
       <w:r>
         <w:t xml:space="preserve"> – Elaboration Iteration 1</w:t>
       </w:r>
@@ -317,18 +327,10 @@
         <w:t xml:space="preserve">architecture </w:t>
       </w:r>
       <w:r>
-        <w:t xml:space="preserve">to support CCRD use case of “Add </w:t>
-      </w:r>
-      <w:proofErr w:type="gramStart"/>
-      <w:r>
-        <w:t>A</w:t>
-      </w:r>
-      <w:r>
-        <w:t>n</w:t>
-      </w:r>
-      <w:proofErr w:type="gramEnd"/>
-      <w:r>
-        <w:t xml:space="preserve"> Error</w:t>
+        <w:t>to support CCRD use case of “Add A</w:t>
+      </w:r>
+      <w:r>
+        <w:t>n Error</w:t>
       </w:r>
       <w:r>
         <w:t>”</w:t>
@@ -1149,12 +1151,16 @@
                 <w:color w:val="000000" w:themeColor="text1"/>
               </w:rPr>
             </w:pPr>
-            <w:r>
-              <w:rPr>
-                <w:color w:val="000000" w:themeColor="text1"/>
-              </w:rPr>
-              <w:t>Complete</w:t>
-            </w:r>
+            <w:hyperlink r:id="rId7" w:history="1">
+              <w:r>
+                <w:rPr>
+                  <w:rStyle w:val="Hyperlink"/>
+                </w:rPr>
+                <w:t>Complete</w:t>
+              </w:r>
+            </w:hyperlink>
+            <w:bookmarkStart w:id="1" w:name="_GoBack"/>
+            <w:bookmarkEnd w:id="1"/>
           </w:p>
         </w:tc>
         <w:tc>
@@ -1513,12 +1519,14 @@
                 <w:color w:val="000000" w:themeColor="text1"/>
               </w:rPr>
             </w:pPr>
-            <w:r>
-              <w:rPr>
-                <w:color w:val="000000" w:themeColor="text1"/>
-              </w:rPr>
-              <w:t>Incomplete</w:t>
-            </w:r>
+            <w:hyperlink r:id="rId8" w:history="1">
+              <w:r>
+                <w:rPr>
+                  <w:rStyle w:val="Hyperlink"/>
+                </w:rPr>
+                <w:t>Completed</w:t>
+              </w:r>
+            </w:hyperlink>
           </w:p>
         </w:tc>
         <w:tc>
@@ -1535,14 +1543,12 @@
                 <w:color w:val="000000" w:themeColor="text1"/>
               </w:rPr>
             </w:pPr>
-            <w:proofErr w:type="spellStart"/>
             <w:r>
               <w:rPr>
                 <w:color w:val="000000" w:themeColor="text1"/>
               </w:rPr>
               <w:t>Jette</w:t>
             </w:r>
-            <w:proofErr w:type="spellEnd"/>
           </w:p>
         </w:tc>
         <w:tc>
@@ -1583,7 +1589,7 @@
               <w:rPr>
                 <w:color w:val="000000" w:themeColor="text1"/>
               </w:rPr>
-              <w:t>0</w:t>
+              <w:t>10</w:t>
             </w:r>
           </w:p>
         </w:tc>
@@ -1605,7 +1611,7 @@
               <w:rPr>
                 <w:color w:val="000000" w:themeColor="text1"/>
               </w:rPr>
-              <w:t>10</w:t>
+              <w:t>0</w:t>
             </w:r>
           </w:p>
         </w:tc>
@@ -1803,8 +1809,8 @@
           <w:numId w:val="36"/>
         </w:numPr>
         <w:sectPr>
-          <w:headerReference w:type="default" r:id="rId7"/>
-          <w:footerReference w:type="default" r:id="rId8"/>
+          <w:headerReference w:type="default" r:id="rId9"/>
+          <w:footerReference w:type="default" r:id="rId10"/>
           <w:pgSz w:w="12240" w:h="15840" w:code="1"/>
           <w:pgMar w:top="1440" w:right="1440" w:bottom="1440" w:left="1440" w:header="720" w:footer="720" w:gutter="0"/>
           <w:cols w:space="720"/>
@@ -2393,11 +2399,7 @@
         <w:t xml:space="preserve"> </w:t>
       </w:r>
       <w:r>
-        <w:t xml:space="preserve">compared to </w:t>
-      </w:r>
-      <w:proofErr w:type="gramStart"/>
-      <w:r>
-        <w:t>a</w:t>
+        <w:t>compared to a</w:t>
       </w:r>
       <w:r>
         <w:t>ctual</w:t>
@@ -2405,7 +2407,6 @@
       <w:r>
         <w:t>ly completed</w:t>
       </w:r>
-      <w:proofErr w:type="gramEnd"/>
     </w:p>
     <w:p>
       <w:pPr>
@@ -2443,19 +2444,7 @@
         <w:rPr>
           <w:color w:val="000000" w:themeColor="text1"/>
         </w:rPr>
-        <w:t xml:space="preserve">3.1 - </w:t>
-      </w:r>
-      <w:r>
-        <w:rPr>
-          <w:color w:val="000000" w:themeColor="text1"/>
-        </w:rPr>
-        <w:t>Develop instructions to set up local test environments</w:t>
-      </w:r>
-      <w:r>
-        <w:rPr>
-          <w:color w:val="000000" w:themeColor="text1"/>
-        </w:rPr>
-        <w:t xml:space="preserve"> is almost complete but still requires some more refinement before it is ready to be submitted; due to this it will be resolved in the next iteration.</w:t>
+        <w:t>3.1 - Develop instructions to set up local test environments is almost complete but still requires some more refinement before it is ready to be submitted; due to this it will be resolved in the next iteration.</w:t>
       </w:r>
     </w:p>
     <w:p>
@@ -2489,19 +2478,7 @@
         <w:rPr>
           <w:color w:val="auto"/>
         </w:rPr>
-        <w:t xml:space="preserve"> </w:t>
-      </w:r>
-      <w:r>
-        <w:rPr>
-          <w:color w:val="auto"/>
-        </w:rPr>
-        <w:t>Create User Interface for Add an Error use case</w:t>
-      </w:r>
-      <w:r>
-        <w:rPr>
-          <w:color w:val="auto"/>
-        </w:rPr>
-        <w:t xml:space="preserve"> is to be completed in the next iteration (see other concerns for reason).</w:t>
+        <w:t xml:space="preserve"> Create User Interface for Add an Error use case is to be completed in the next iteration (see other concerns for reason).</w:t>
       </w:r>
     </w:p>
     <w:p>
@@ -2527,27 +2504,7 @@
         <w:rPr>
           <w:color w:val="auto"/>
         </w:rPr>
-        <w:t xml:space="preserve"> </w:t>
-      </w:r>
-      <w:r>
-        <w:rPr>
-          <w:color w:val="auto"/>
-        </w:rPr>
-        <w:t xml:space="preserve">Complete </w:t>
-      </w:r>
-      <w:r>
-        <w:rPr>
-          <w:color w:val="auto"/>
-        </w:rPr>
-        <w:t>UAT for “Add an Error” use case is to be completed in t</w:t>
-      </w:r>
-      <w:bookmarkStart w:id="1" w:name="_GoBack"/>
-      <w:bookmarkEnd w:id="1"/>
-      <w:r>
-        <w:rPr>
-          <w:color w:val="auto"/>
-        </w:rPr>
-        <w:t>he next iteration (see other concerns for reason).</w:t>
+        <w:t xml:space="preserve"> Complete UAT for “Add an Error” use case is to be completed in the next iteration (see other concerns for reason).</w:t>
       </w:r>
     </w:p>
     <w:p>
@@ -2636,16 +2593,11 @@
         <w:pStyle w:val="InfoBluelistitem"/>
       </w:pPr>
       <w:r>
-        <w:t xml:space="preserve">The most important guideline here is that although satisfactorily completed items may summarily mentioned, incomplete items require a more comprehensive </w:t>
-      </w:r>
-      <w:proofErr w:type="gramStart"/>
-      <w:r>
-        <w:t xml:space="preserve">explanation </w:t>
+        <w:t xml:space="preserve">The most important guideline here is that although satisfactorily completed items may summarily mentioned, incomplete items require a more comprehensive explanation </w:t>
       </w:r>
       <w:r>
         <w:t>]</w:t>
       </w:r>
-      <w:proofErr w:type="gramEnd"/>
     </w:p>
     <w:p>
       <w:pPr>
@@ -2809,11 +2761,21 @@
           <w:r>
             <w:sym w:font="Symbol" w:char="F0D3"/>
           </w:r>
-          <w:fldSimple w:instr=" DOCPROPERTY &quot;Company&quot;  \* MERGEFORMAT ">
-            <w:r>
-              <w:t>&lt;Company Name&gt;</w:t>
-            </w:r>
-          </w:fldSimple>
+          <w:r>
+            <w:fldChar w:fldCharType="begin"/>
+          </w:r>
+          <w:r>
+            <w:instrText xml:space="preserve"> DOCPROPERTY "Company"  \* MERGEFORMAT </w:instrText>
+          </w:r>
+          <w:r>
+            <w:fldChar w:fldCharType="separate"/>
+          </w:r>
+          <w:r>
+            <w:t>&lt;Company Name&gt;</w:t>
+          </w:r>
+          <w:r>
+            <w:fldChar w:fldCharType="end"/>
+          </w:r>
           <w:r>
             <w:t xml:space="preserve">, </w:t>
           </w:r>
@@ -2914,7 +2876,7 @@
               <w:rStyle w:val="PageNumber"/>
               <w:noProof/>
             </w:rPr>
-            <w:t>4</w:t>
+            <w:t>2</w:t>
           </w:r>
           <w:r>
             <w:rPr>
@@ -3019,11 +2981,21 @@
           <w:tcW w:w="6379" w:type="dxa"/>
         </w:tcPr>
         <w:p>
-          <w:fldSimple w:instr=" TITLE  \* MERGEFORMAT ">
-            <w:r>
-              <w:t>Iteration Plan</w:t>
-            </w:r>
-          </w:fldSimple>
+          <w:r>
+            <w:fldChar w:fldCharType="begin"/>
+          </w:r>
+          <w:r>
+            <w:instrText xml:space="preserve"> TITLE  \* MERGEFORMAT </w:instrText>
+          </w:r>
+          <w:r>
+            <w:fldChar w:fldCharType="separate"/>
+          </w:r>
+          <w:r>
+            <w:t>Iteration Plan</w:t>
+          </w:r>
+          <w:r>
+            <w:fldChar w:fldCharType="end"/>
+          </w:r>
           <w:r>
             <w:t xml:space="preserve"> – Elaboration Iteration 1</w:t>
           </w:r>
@@ -7269,6 +7241,18 @@
       <w:lang w:val="en-US" w:eastAsia="en-US"/>
     </w:rPr>
   </w:style>
+  <w:style w:type="character" w:styleId="UnresolvedMention">
+    <w:name w:val="Unresolved Mention"/>
+    <w:basedOn w:val="DefaultParagraphFont"/>
+    <w:uiPriority w:val="99"/>
+    <w:semiHidden/>
+    <w:unhideWhenUsed/>
+    <w:rsid w:val="00DD6788"/>
+    <w:rPr>
+      <w:color w:val="808080"/>
+      <w:shd w:val="clear" w:color="auto" w:fill="E6E6E6"/>
+    </w:rPr>
+  </w:style>
 </w:styles>
 </file>
 

</xml_diff>

<commit_message>
Update Elaboration Iteration Plan 1 with links to completed items
Signed-off-by: Jette McKellar <jette.mckellar@yahoo.com>
</commit_message>
<xml_diff>
--- a/documents/Iteration Plan/Elaboration Iteration Plan 1.docx
+++ b/documents/Iteration Plan/Elaboration Iteration Plan 1.docx
@@ -14,21 +14,11 @@
       <w:pPr>
         <w:pStyle w:val="Title"/>
       </w:pPr>
-      <w:r>
-        <w:fldChar w:fldCharType="begin"/>
-      </w:r>
-      <w:r>
-        <w:instrText xml:space="preserve"> TITLE  \* MERGEFORMAT </w:instrText>
-      </w:r>
-      <w:r>
-        <w:fldChar w:fldCharType="separate"/>
-      </w:r>
-      <w:r>
-        <w:t>Iteration Plan</w:t>
-      </w:r>
-      <w:r>
-        <w:fldChar w:fldCharType="end"/>
-      </w:r>
+      <w:fldSimple w:instr=" TITLE  \* MERGEFORMAT ">
+        <w:r>
+          <w:t>Iteration Plan</w:t>
+        </w:r>
+      </w:fldSimple>
       <w:r>
         <w:t xml:space="preserve"> – Elaboration Iteration 1</w:t>
       </w:r>
@@ -1159,8 +1149,6 @@
                 <w:t>Complete</w:t>
               </w:r>
             </w:hyperlink>
-            <w:bookmarkStart w:id="1" w:name="_GoBack"/>
-            <w:bookmarkEnd w:id="1"/>
           </w:p>
         </w:tc>
         <w:tc>
@@ -1497,12 +1485,8 @@
               </w:rPr>
               <w:t>The MySQL database has the features to fully support the Add an Error use case</w:t>
             </w:r>
-            <w:r>
-              <w:rPr>
-                <w:color w:val="000000" w:themeColor="text1"/>
-              </w:rPr>
-              <w:t>.</w:t>
-            </w:r>
+            <w:bookmarkStart w:id="1" w:name="_GoBack"/>
+            <w:bookmarkEnd w:id="1"/>
           </w:p>
         </w:tc>
         <w:tc>
@@ -2761,21 +2745,11 @@
           <w:r>
             <w:sym w:font="Symbol" w:char="F0D3"/>
           </w:r>
-          <w:r>
-            <w:fldChar w:fldCharType="begin"/>
-          </w:r>
-          <w:r>
-            <w:instrText xml:space="preserve"> DOCPROPERTY "Company"  \* MERGEFORMAT </w:instrText>
-          </w:r>
-          <w:r>
-            <w:fldChar w:fldCharType="separate"/>
-          </w:r>
-          <w:r>
-            <w:t>&lt;Company Name&gt;</w:t>
-          </w:r>
-          <w:r>
-            <w:fldChar w:fldCharType="end"/>
-          </w:r>
+          <w:fldSimple w:instr=" DOCPROPERTY &quot;Company&quot;  \* MERGEFORMAT ">
+            <w:r>
+              <w:t>&lt;Company Name&gt;</w:t>
+            </w:r>
+          </w:fldSimple>
           <w:r>
             <w:t xml:space="preserve">, </w:t>
           </w:r>
@@ -2839,7 +2813,7 @@
               <w:rStyle w:val="PageNumber"/>
               <w:noProof/>
             </w:rPr>
-            <w:t>1</w:t>
+            <w:t>2</w:t>
           </w:r>
           <w:r>
             <w:rPr>
@@ -2876,7 +2850,7 @@
               <w:rStyle w:val="PageNumber"/>
               <w:noProof/>
             </w:rPr>
-            <w:t>2</w:t>
+            <w:t>4</w:t>
           </w:r>
           <w:r>
             <w:rPr>
@@ -2981,21 +2955,11 @@
           <w:tcW w:w="6379" w:type="dxa"/>
         </w:tcPr>
         <w:p>
-          <w:r>
-            <w:fldChar w:fldCharType="begin"/>
-          </w:r>
-          <w:r>
-            <w:instrText xml:space="preserve"> TITLE  \* MERGEFORMAT </w:instrText>
-          </w:r>
-          <w:r>
-            <w:fldChar w:fldCharType="separate"/>
-          </w:r>
-          <w:r>
-            <w:t>Iteration Plan</w:t>
-          </w:r>
-          <w:r>
-            <w:fldChar w:fldCharType="end"/>
-          </w:r>
+          <w:fldSimple w:instr=" TITLE  \* MERGEFORMAT ">
+            <w:r>
+              <w:t>Iteration Plan</w:t>
+            </w:r>
+          </w:fldSimple>
           <w:r>
             <w:t xml:space="preserve"> – Elaboration Iteration 1</w:t>
           </w:r>

</xml_diff>

<commit_message>
Update Elaboration Iteration Plan 1 with links to completed documentation.
Signed-off-by: Jette McKellar <jette.mckellar@yahoo.com>
</commit_message>
<xml_diff>
--- a/documents/Iteration Plan/Elaboration Iteration Plan 1.docx
+++ b/documents/Iteration Plan/Elaboration Iteration Plan 1.docx
@@ -317,18 +317,10 @@
         <w:t xml:space="preserve">architecture </w:t>
       </w:r>
       <w:r>
-        <w:t xml:space="preserve">to support CCRD use case of “Add </w:t>
-      </w:r>
-      <w:proofErr w:type="gramStart"/>
-      <w:r>
-        <w:t>A</w:t>
-      </w:r>
-      <w:r>
-        <w:t>n</w:t>
-      </w:r>
-      <w:proofErr w:type="gramEnd"/>
-      <w:r>
-        <w:t xml:space="preserve"> Error</w:t>
+        <w:t>to support CCRD use case of “Add A</w:t>
+      </w:r>
+      <w:r>
+        <w:t>n Error</w:t>
       </w:r>
       <w:r>
         <w:t>”</w:t>
@@ -1149,12 +1141,14 @@
                 <w:color w:val="000000" w:themeColor="text1"/>
               </w:rPr>
             </w:pPr>
-            <w:r>
-              <w:rPr>
-                <w:color w:val="000000" w:themeColor="text1"/>
-              </w:rPr>
-              <w:t>Complete</w:t>
-            </w:r>
+            <w:hyperlink r:id="rId7" w:history="1">
+              <w:r>
+                <w:rPr>
+                  <w:rStyle w:val="Hyperlink"/>
+                </w:rPr>
+                <w:t>Complete</w:t>
+              </w:r>
+            </w:hyperlink>
           </w:p>
         </w:tc>
         <w:tc>
@@ -1491,12 +1485,8 @@
               </w:rPr>
               <w:t>The MySQL database has the features to fully support the Add an Error use case</w:t>
             </w:r>
-            <w:r>
-              <w:rPr>
-                <w:color w:val="000000" w:themeColor="text1"/>
-              </w:rPr>
-              <w:t>.</w:t>
-            </w:r>
+            <w:bookmarkStart w:id="1" w:name="_GoBack"/>
+            <w:bookmarkEnd w:id="1"/>
           </w:p>
         </w:tc>
         <w:tc>
@@ -1513,12 +1503,14 @@
                 <w:color w:val="000000" w:themeColor="text1"/>
               </w:rPr>
             </w:pPr>
-            <w:r>
-              <w:rPr>
-                <w:color w:val="000000" w:themeColor="text1"/>
-              </w:rPr>
-              <w:t>Incomplete</w:t>
-            </w:r>
+            <w:hyperlink r:id="rId8" w:history="1">
+              <w:r>
+                <w:rPr>
+                  <w:rStyle w:val="Hyperlink"/>
+                </w:rPr>
+                <w:t>Completed</w:t>
+              </w:r>
+            </w:hyperlink>
           </w:p>
         </w:tc>
         <w:tc>
@@ -1535,14 +1527,12 @@
                 <w:color w:val="000000" w:themeColor="text1"/>
               </w:rPr>
             </w:pPr>
-            <w:proofErr w:type="spellStart"/>
             <w:r>
               <w:rPr>
                 <w:color w:val="000000" w:themeColor="text1"/>
               </w:rPr>
               <w:t>Jette</w:t>
             </w:r>
-            <w:proofErr w:type="spellEnd"/>
           </w:p>
         </w:tc>
         <w:tc>
@@ -1583,7 +1573,7 @@
               <w:rPr>
                 <w:color w:val="000000" w:themeColor="text1"/>
               </w:rPr>
-              <w:t>0</w:t>
+              <w:t>10</w:t>
             </w:r>
           </w:p>
         </w:tc>
@@ -1605,7 +1595,7 @@
               <w:rPr>
                 <w:color w:val="000000" w:themeColor="text1"/>
               </w:rPr>
-              <w:t>10</w:t>
+              <w:t>0</w:t>
             </w:r>
           </w:p>
         </w:tc>
@@ -1803,8 +1793,8 @@
           <w:numId w:val="36"/>
         </w:numPr>
         <w:sectPr>
-          <w:headerReference w:type="default" r:id="rId7"/>
-          <w:footerReference w:type="default" r:id="rId8"/>
+          <w:headerReference w:type="default" r:id="rId9"/>
+          <w:footerReference w:type="default" r:id="rId10"/>
           <w:pgSz w:w="12240" w:h="15840" w:code="1"/>
           <w:pgMar w:top="1440" w:right="1440" w:bottom="1440" w:left="1440" w:header="720" w:footer="720" w:gutter="0"/>
           <w:cols w:space="720"/>
@@ -2393,11 +2383,7 @@
         <w:t xml:space="preserve"> </w:t>
       </w:r>
       <w:r>
-        <w:t xml:space="preserve">compared to </w:t>
-      </w:r>
-      <w:proofErr w:type="gramStart"/>
-      <w:r>
-        <w:t>a</w:t>
+        <w:t>compared to a</w:t>
       </w:r>
       <w:r>
         <w:t>ctual</w:t>
@@ -2405,7 +2391,6 @@
       <w:r>
         <w:t>ly completed</w:t>
       </w:r>
-      <w:proofErr w:type="gramEnd"/>
     </w:p>
     <w:p>
       <w:pPr>
@@ -2443,19 +2428,7 @@
         <w:rPr>
           <w:color w:val="000000" w:themeColor="text1"/>
         </w:rPr>
-        <w:t xml:space="preserve">3.1 - </w:t>
-      </w:r>
-      <w:r>
-        <w:rPr>
-          <w:color w:val="000000" w:themeColor="text1"/>
-        </w:rPr>
-        <w:t>Develop instructions to set up local test environments</w:t>
-      </w:r>
-      <w:r>
-        <w:rPr>
-          <w:color w:val="000000" w:themeColor="text1"/>
-        </w:rPr>
-        <w:t xml:space="preserve"> is almost complete but still requires some more refinement before it is ready to be submitted; due to this it will be resolved in the next iteration.</w:t>
+        <w:t>3.1 - Develop instructions to set up local test environments is almost complete but still requires some more refinement before it is ready to be submitted; due to this it will be resolved in the next iteration.</w:t>
       </w:r>
     </w:p>
     <w:p>
@@ -2489,19 +2462,7 @@
         <w:rPr>
           <w:color w:val="auto"/>
         </w:rPr>
-        <w:t xml:space="preserve"> </w:t>
-      </w:r>
-      <w:r>
-        <w:rPr>
-          <w:color w:val="auto"/>
-        </w:rPr>
-        <w:t>Create User Interface for Add an Error use case</w:t>
-      </w:r>
-      <w:r>
-        <w:rPr>
-          <w:color w:val="auto"/>
-        </w:rPr>
-        <w:t xml:space="preserve"> is to be completed in the next iteration (see other concerns for reason).</w:t>
+        <w:t xml:space="preserve"> Create User Interface for Add an Error use case is to be completed in the next iteration (see other concerns for reason).</w:t>
       </w:r>
     </w:p>
     <w:p>
@@ -2527,27 +2488,7 @@
         <w:rPr>
           <w:color w:val="auto"/>
         </w:rPr>
-        <w:t xml:space="preserve"> </w:t>
-      </w:r>
-      <w:r>
-        <w:rPr>
-          <w:color w:val="auto"/>
-        </w:rPr>
-        <w:t xml:space="preserve">Complete </w:t>
-      </w:r>
-      <w:r>
-        <w:rPr>
-          <w:color w:val="auto"/>
-        </w:rPr>
-        <w:t>UAT for “Add an Error” use case is to be completed in t</w:t>
-      </w:r>
-      <w:bookmarkStart w:id="1" w:name="_GoBack"/>
-      <w:bookmarkEnd w:id="1"/>
-      <w:r>
-        <w:rPr>
-          <w:color w:val="auto"/>
-        </w:rPr>
-        <w:t>he next iteration (see other concerns for reason).</w:t>
+        <w:t xml:space="preserve"> Complete UAT for “Add an Error” use case is to be completed in the next iteration (see other concerns for reason).</w:t>
       </w:r>
     </w:p>
     <w:p>
@@ -2636,16 +2577,11 @@
         <w:pStyle w:val="InfoBluelistitem"/>
       </w:pPr>
       <w:r>
-        <w:t xml:space="preserve">The most important guideline here is that although satisfactorily completed items may summarily mentioned, incomplete items require a more comprehensive </w:t>
-      </w:r>
-      <w:proofErr w:type="gramStart"/>
-      <w:r>
-        <w:t xml:space="preserve">explanation </w:t>
+        <w:t xml:space="preserve">The most important guideline here is that although satisfactorily completed items may summarily mentioned, incomplete items require a more comprehensive explanation </w:t>
       </w:r>
       <w:r>
         <w:t>]</w:t>
       </w:r>
-      <w:proofErr w:type="gramEnd"/>
     </w:p>
     <w:p>
       <w:pPr>
@@ -2877,7 +2813,7 @@
               <w:rStyle w:val="PageNumber"/>
               <w:noProof/>
             </w:rPr>
-            <w:t>1</w:t>
+            <w:t>2</w:t>
           </w:r>
           <w:r>
             <w:rPr>
@@ -7269,6 +7205,18 @@
       <w:lang w:val="en-US" w:eastAsia="en-US"/>
     </w:rPr>
   </w:style>
+  <w:style w:type="character" w:styleId="UnresolvedMention">
+    <w:name w:val="Unresolved Mention"/>
+    <w:basedOn w:val="DefaultParagraphFont"/>
+    <w:uiPriority w:val="99"/>
+    <w:semiHidden/>
+    <w:unhideWhenUsed/>
+    <w:rsid w:val="00DD6788"/>
+    <w:rPr>
+      <w:color w:val="808080"/>
+      <w:shd w:val="clear" w:color="auto" w:fill="E6E6E6"/>
+    </w:rPr>
+  </w:style>
 </w:styles>
 </file>
 

</xml_diff>